<commit_message>
Updating final paper reference and redeploying app.
</commit_message>
<xml_diff>
--- a/app/text/01-overview/introduction.docx
+++ b/app/text/01-overview/introduction.docx
@@ -1,6 +1,6 @@
 
 <file path=word/document.xml><?xml version="1.0" encoding="utf-8"?>
-<w:document xmlns:wpc="http://schemas.microsoft.com/office/word/2010/wordprocessingCanvas" xmlns:cx="http://schemas.microsoft.com/office/drawing/2014/chartex" xmlns:cx1="http://schemas.microsoft.com/office/drawing/2015/9/8/chartex" xmlns:cx2="http://schemas.microsoft.com/office/drawing/2015/10/21/chartex" xmlns:cx3="http://schemas.microsoft.com/office/drawing/2016/5/9/chartex" xmlns:cx4="http://schemas.microsoft.com/office/drawing/2016/5/10/chartex" xmlns:cx5="http://schemas.microsoft.com/office/drawing/2016/5/11/chartex" xmlns:cx6="http://schemas.microsoft.com/office/drawing/2016/5/12/chartex" xmlns:cx7="http://schemas.microsoft.com/office/drawing/2016/5/13/chartex" xmlns:cx8="http://schemas.microsoft.com/office/drawing/2016/5/14/chartex" xmlns:mc="http://schemas.openxmlformats.org/markup-compatibility/2006" xmlns:aink="http://schemas.microsoft.com/office/drawing/2016/ink" xmlns:am3d="http://schemas.microsoft.com/office/drawing/2017/model3d" xmlns:o="urn:schemas-microsoft-com:office:office" xmlns:r="http://schemas.openxmlformats.org/officeDocument/2006/relationships" xmlns:m="http://schemas.openxmlformats.org/officeDocument/2006/math" xmlns:v="urn:schemas-microsoft-com:vml" xmlns:wp14="http://schemas.microsoft.com/office/word/2010/wordprocessingDrawing" xmlns:wp="http://schemas.openxmlformats.org/drawingml/2006/wordprocessingDrawing" xmlns:w10="urn:schemas-microsoft-com:office:word" xmlns:w="http://schemas.openxmlformats.org/wordprocessingml/2006/main" xmlns:w14="http://schemas.microsoft.com/office/word/2010/wordml" xmlns:w15="http://schemas.microsoft.com/office/word/2012/wordml" xmlns:w16cid="http://schemas.microsoft.com/office/word/2016/wordml/cid" xmlns:w16se="http://schemas.microsoft.com/office/word/2015/wordml/symex" xmlns:wpg="http://schemas.microsoft.com/office/word/2010/wordprocessingGroup" xmlns:wpi="http://schemas.microsoft.com/office/word/2010/wordprocessingInk" xmlns:wne="http://schemas.microsoft.com/office/word/2006/wordml" xmlns:wps="http://schemas.microsoft.com/office/word/2010/wordprocessingShape" mc:Ignorable="w14 w15 w16se w16cid wp14">
+<w:document xmlns:wpc="http://schemas.microsoft.com/office/word/2010/wordprocessingCanvas" xmlns:cx="http://schemas.microsoft.com/office/drawing/2014/chartex" xmlns:cx1="http://schemas.microsoft.com/office/drawing/2015/9/8/chartex" xmlns:cx2="http://schemas.microsoft.com/office/drawing/2015/10/21/chartex" xmlns:cx3="http://schemas.microsoft.com/office/drawing/2016/5/9/chartex" xmlns:cx4="http://schemas.microsoft.com/office/drawing/2016/5/10/chartex" xmlns:cx5="http://schemas.microsoft.com/office/drawing/2016/5/11/chartex" xmlns:cx6="http://schemas.microsoft.com/office/drawing/2016/5/12/chartex" xmlns:cx7="http://schemas.microsoft.com/office/drawing/2016/5/13/chartex" xmlns:cx8="http://schemas.microsoft.com/office/drawing/2016/5/14/chartex" xmlns:mc="http://schemas.openxmlformats.org/markup-compatibility/2006" xmlns:aink="http://schemas.microsoft.com/office/drawing/2016/ink" xmlns:am3d="http://schemas.microsoft.com/office/drawing/2017/model3d" xmlns:o="urn:schemas-microsoft-com:office:office" xmlns:oel="http://schemas.microsoft.com/office/2019/extlst" xmlns:r="http://schemas.openxmlformats.org/officeDocument/2006/relationships" xmlns:m="http://schemas.openxmlformats.org/officeDocument/2006/math" xmlns:v="urn:schemas-microsoft-com:vml" xmlns:wp14="http://schemas.microsoft.com/office/word/2010/wordprocessingDrawing" xmlns:wp="http://schemas.openxmlformats.org/drawingml/2006/wordprocessingDrawing" xmlns:w10="urn:schemas-microsoft-com:office:word" xmlns:w="http://schemas.openxmlformats.org/wordprocessingml/2006/main" xmlns:w14="http://schemas.microsoft.com/office/word/2010/wordml" xmlns:w15="http://schemas.microsoft.com/office/word/2012/wordml" xmlns:w16cex="http://schemas.microsoft.com/office/word/2018/wordml/cex" xmlns:w16cid="http://schemas.microsoft.com/office/word/2016/wordml/cid" xmlns:w16="http://schemas.microsoft.com/office/word/2018/wordml" xmlns:w16sdtdh="http://schemas.microsoft.com/office/word/2020/wordml/sdtdatahash" xmlns:w16se="http://schemas.microsoft.com/office/word/2015/wordml/symex" xmlns:wpg="http://schemas.microsoft.com/office/word/2010/wordprocessingGroup" xmlns:wpi="http://schemas.microsoft.com/office/word/2010/wordprocessingInk" xmlns:wne="http://schemas.microsoft.com/office/word/2006/wordml" xmlns:wps="http://schemas.microsoft.com/office/word/2010/wordprocessingShape" mc:Ignorable="w14 w15 w16se w16cid w16 w16cex w16sdtdh wp14">
   <w:body>
     <w:p>
       <w:pPr>
@@ -61,25 +61,56 @@
           <w:sz w:val="20"/>
           <w:szCs w:val="20"/>
         </w:rPr>
-        <w:t>; Free et al.</w:t>
+        <w:t xml:space="preserve">; </w:t>
       </w:r>
-      <w:r>
-        <w:rPr>
-          <w:rFonts w:ascii="Helvetica" w:hAnsi="Helvetica"/>
-          <w:sz w:val="20"/>
-          <w:szCs w:val="20"/>
-        </w:rPr>
-        <w:t xml:space="preserve">, </w:t>
-      </w:r>
-      <w:r>
-        <w:rPr>
-          <w:rFonts w:ascii="Helvetica" w:hAnsi="Helvetica"/>
-          <w:i/>
-          <w:sz w:val="20"/>
-          <w:szCs w:val="20"/>
-        </w:rPr>
-        <w:t>in review</w:t>
-      </w:r>
+      <w:hyperlink r:id="rId6" w:history="1">
+        <w:r>
+          <w:rPr>
+            <w:rStyle w:val="Hyperlink"/>
+            <w:rFonts w:ascii="Helvetica" w:hAnsi="Helvetica"/>
+            <w:color w:val="4472C4" w:themeColor="accent1"/>
+            <w:sz w:val="20"/>
+            <w:szCs w:val="20"/>
+            <w:u w:val="none"/>
+          </w:rPr>
+          <w:t>Free et al.</w:t>
+        </w:r>
+        <w:r>
+          <w:rPr>
+            <w:rStyle w:val="Hyperlink"/>
+            <w:rFonts w:ascii="Helvetica" w:hAnsi="Helvetica"/>
+            <w:color w:val="4472C4" w:themeColor="accent1"/>
+            <w:sz w:val="20"/>
+            <w:szCs w:val="20"/>
+            <w:u w:val="none"/>
+          </w:rPr>
+          <w:t>,</w:t>
+        </w:r>
+        <w:r>
+          <w:rPr>
+            <w:rStyle w:val="Hyperlink"/>
+            <w:rFonts w:ascii="Helvetica" w:hAnsi="Helvetica"/>
+            <w:i/>
+            <w:color w:val="4472C4" w:themeColor="accent1"/>
+            <w:sz w:val="20"/>
+            <w:szCs w:val="20"/>
+            <w:u w:val="none"/>
+          </w:rPr>
+          <w:t xml:space="preserve"> </w:t>
+        </w:r>
+        <w:r>
+          <w:rPr>
+            <w:rStyle w:val="Hyperlink"/>
+            <w:rFonts w:ascii="Helvetica" w:hAnsi="Helvetica"/>
+            <w:iCs/>
+            <w:color w:val="4472C4" w:themeColor="accent1"/>
+            <w:sz w:val="20"/>
+            <w:szCs w:val="20"/>
+            <w:u w:val="none"/>
+          </w:rPr>
+          <w:t>2022</w:t>
+        </w:r>
+      </w:hyperlink>
       <w:r>
         <w:rPr>
           <w:rFonts w:ascii="Helvetica" w:hAnsi="Helvetica"/>
@@ -123,8 +154,6 @@
         </w:rPr>
         <w:t>The web application is organized into the following three sections:</w:t>
       </w:r>
-      <w:bookmarkStart w:id="0" w:name="_GoBack"/>
-      <w:bookmarkEnd w:id="0"/>
     </w:p>
     <w:sectPr>
       <w:pgSz w:w="12240" w:h="15840"/>
@@ -137,7 +166,7 @@
 </file>
 
 <file path=word/numbering.xml><?xml version="1.0" encoding="utf-8"?>
-<w:numbering xmlns:wpc="http://schemas.microsoft.com/office/word/2010/wordprocessingCanvas" xmlns:cx="http://schemas.microsoft.com/office/drawing/2014/chartex" xmlns:cx1="http://schemas.microsoft.com/office/drawing/2015/9/8/chartex" xmlns:cx2="http://schemas.microsoft.com/office/drawing/2015/10/21/chartex" xmlns:cx3="http://schemas.microsoft.com/office/drawing/2016/5/9/chartex" xmlns:cx4="http://schemas.microsoft.com/office/drawing/2016/5/10/chartex" xmlns:cx5="http://schemas.microsoft.com/office/drawing/2016/5/11/chartex" xmlns:cx6="http://schemas.microsoft.com/office/drawing/2016/5/12/chartex" xmlns:cx7="http://schemas.microsoft.com/office/drawing/2016/5/13/chartex" xmlns:cx8="http://schemas.microsoft.com/office/drawing/2016/5/14/chartex" xmlns:mc="http://schemas.openxmlformats.org/markup-compatibility/2006" xmlns:aink="http://schemas.microsoft.com/office/drawing/2016/ink" xmlns:am3d="http://schemas.microsoft.com/office/drawing/2017/model3d" xmlns:o="urn:schemas-microsoft-com:office:office" xmlns:r="http://schemas.openxmlformats.org/officeDocument/2006/relationships" xmlns:m="http://schemas.openxmlformats.org/officeDocument/2006/math" xmlns:v="urn:schemas-microsoft-com:vml" xmlns:wp14="http://schemas.microsoft.com/office/word/2010/wordprocessingDrawing" xmlns:wp="http://schemas.openxmlformats.org/drawingml/2006/wordprocessingDrawing" xmlns:w10="urn:schemas-microsoft-com:office:word" xmlns:w="http://schemas.openxmlformats.org/wordprocessingml/2006/main" xmlns:w14="http://schemas.microsoft.com/office/word/2010/wordml" xmlns:w15="http://schemas.microsoft.com/office/word/2012/wordml" xmlns:w16cid="http://schemas.microsoft.com/office/word/2016/wordml/cid" xmlns:w16se="http://schemas.microsoft.com/office/word/2015/wordml/symex" xmlns:wpg="http://schemas.microsoft.com/office/word/2010/wordprocessingGroup" xmlns:wpi="http://schemas.microsoft.com/office/word/2010/wordprocessingInk" xmlns:wne="http://schemas.microsoft.com/office/word/2006/wordml" xmlns:wps="http://schemas.microsoft.com/office/word/2010/wordprocessingShape" mc:Ignorable="w14 w15 w16se w16cid wp14">
+<w:numbering xmlns:wpc="http://schemas.microsoft.com/office/word/2010/wordprocessingCanvas" xmlns:cx="http://schemas.microsoft.com/office/drawing/2014/chartex" xmlns:cx1="http://schemas.microsoft.com/office/drawing/2015/9/8/chartex" xmlns:cx2="http://schemas.microsoft.com/office/drawing/2015/10/21/chartex" xmlns:cx3="http://schemas.microsoft.com/office/drawing/2016/5/9/chartex" xmlns:cx4="http://schemas.microsoft.com/office/drawing/2016/5/10/chartex" xmlns:cx5="http://schemas.microsoft.com/office/drawing/2016/5/11/chartex" xmlns:cx6="http://schemas.microsoft.com/office/drawing/2016/5/12/chartex" xmlns:cx7="http://schemas.microsoft.com/office/drawing/2016/5/13/chartex" xmlns:cx8="http://schemas.microsoft.com/office/drawing/2016/5/14/chartex" xmlns:mc="http://schemas.openxmlformats.org/markup-compatibility/2006" xmlns:aink="http://schemas.microsoft.com/office/drawing/2016/ink" xmlns:am3d="http://schemas.microsoft.com/office/drawing/2017/model3d" xmlns:o="urn:schemas-microsoft-com:office:office" xmlns:oel="http://schemas.microsoft.com/office/2019/extlst" xmlns:r="http://schemas.openxmlformats.org/officeDocument/2006/relationships" xmlns:m="http://schemas.openxmlformats.org/officeDocument/2006/math" xmlns:v="urn:schemas-microsoft-com:vml" xmlns:wp14="http://schemas.microsoft.com/office/word/2010/wordprocessingDrawing" xmlns:wp="http://schemas.openxmlformats.org/drawingml/2006/wordprocessingDrawing" xmlns:w10="urn:schemas-microsoft-com:office:word" xmlns:w="http://schemas.openxmlformats.org/wordprocessingml/2006/main" xmlns:w14="http://schemas.microsoft.com/office/word/2010/wordml" xmlns:w15="http://schemas.microsoft.com/office/word/2012/wordml" xmlns:w16cex="http://schemas.microsoft.com/office/word/2018/wordml/cex" xmlns:w16cid="http://schemas.microsoft.com/office/word/2016/wordml/cid" xmlns:w16="http://schemas.microsoft.com/office/word/2018/wordml" xmlns:w16sdtdh="http://schemas.microsoft.com/office/word/2020/wordml/sdtdatahash" xmlns:w16se="http://schemas.microsoft.com/office/word/2015/wordml/symex" xmlns:wpg="http://schemas.microsoft.com/office/word/2010/wordprocessingGroup" xmlns:wpi="http://schemas.microsoft.com/office/word/2010/wordprocessingInk" xmlns:wne="http://schemas.microsoft.com/office/word/2006/wordml" xmlns:wps="http://schemas.microsoft.com/office/word/2010/wordprocessingShape" mc:Ignorable="w14 w15 w16se w16cid w16 w16cex w16sdtdh wp14">
   <w:abstractNum w:abstractNumId="0" w15:restartNumberingAfterBreak="0">
     <w:nsid w:val="FFFFFF7C"/>
     <w:multiLevelType w:val="singleLevel"/>
@@ -323,41 +352,41 @@
       </w:rPr>
     </w:lvl>
   </w:abstractNum>
-  <w:num w:numId="1">
+  <w:num w:numId="1" w16cid:durableId="1726221838">
     <w:abstractNumId w:val="0"/>
   </w:num>
-  <w:num w:numId="2">
+  <w:num w:numId="2" w16cid:durableId="1445463018">
     <w:abstractNumId w:val="1"/>
   </w:num>
-  <w:num w:numId="3">
+  <w:num w:numId="3" w16cid:durableId="1621182979">
     <w:abstractNumId w:val="2"/>
   </w:num>
-  <w:num w:numId="4">
+  <w:num w:numId="4" w16cid:durableId="356272549">
     <w:abstractNumId w:val="3"/>
   </w:num>
-  <w:num w:numId="5">
+  <w:num w:numId="5" w16cid:durableId="771435084">
     <w:abstractNumId w:val="8"/>
   </w:num>
-  <w:num w:numId="6">
+  <w:num w:numId="6" w16cid:durableId="2141654000">
     <w:abstractNumId w:val="4"/>
   </w:num>
-  <w:num w:numId="7">
+  <w:num w:numId="7" w16cid:durableId="803887050">
     <w:abstractNumId w:val="5"/>
   </w:num>
-  <w:num w:numId="8">
+  <w:num w:numId="8" w16cid:durableId="2089843716">
     <w:abstractNumId w:val="6"/>
   </w:num>
-  <w:num w:numId="9">
+  <w:num w:numId="9" w16cid:durableId="1939212247">
     <w:abstractNumId w:val="7"/>
   </w:num>
-  <w:num w:numId="10">
+  <w:num w:numId="10" w16cid:durableId="1657997410">
     <w:abstractNumId w:val="9"/>
   </w:num>
 </w:numbering>
 </file>
 
 <file path=word/styles.xml><?xml version="1.0" encoding="utf-8"?>
-<w:styles xmlns:mc="http://schemas.openxmlformats.org/markup-compatibility/2006" xmlns:r="http://schemas.openxmlformats.org/officeDocument/2006/relationships" xmlns:w="http://schemas.openxmlformats.org/wordprocessingml/2006/main" xmlns:w14="http://schemas.microsoft.com/office/word/2010/wordml" xmlns:w15="http://schemas.microsoft.com/office/word/2012/wordml" xmlns:w16cid="http://schemas.microsoft.com/office/word/2016/wordml/cid" xmlns:w16se="http://schemas.microsoft.com/office/word/2015/wordml/symex" mc:Ignorable="w14 w15 w16se w16cid">
+<w:styles xmlns:mc="http://schemas.openxmlformats.org/markup-compatibility/2006" xmlns:r="http://schemas.openxmlformats.org/officeDocument/2006/relationships" xmlns:w="http://schemas.openxmlformats.org/wordprocessingml/2006/main" xmlns:w14="http://schemas.microsoft.com/office/word/2010/wordml" xmlns:w15="http://schemas.microsoft.com/office/word/2012/wordml" xmlns:w16cex="http://schemas.microsoft.com/office/word/2018/wordml/cex" xmlns:w16cid="http://schemas.microsoft.com/office/word/2016/wordml/cid" xmlns:w16="http://schemas.microsoft.com/office/word/2018/wordml" xmlns:w16sdtdh="http://schemas.microsoft.com/office/word/2020/wordml/sdtdatahash" xmlns:w16se="http://schemas.microsoft.com/office/word/2015/wordml/symex" mc:Ignorable="w14 w15 w16se w16cid w16 w16cex w16sdtdh">
   <w:docDefaults>
     <w:rPrDefault>
       <w:rPr>
@@ -369,7 +398,7 @@
     </w:rPrDefault>
     <w:pPrDefault/>
   </w:docDefaults>
-  <w:latentStyles w:defLockedState="0" w:defUIPriority="99" w:defSemiHidden="0" w:defUnhideWhenUsed="0" w:defQFormat="0" w:count="375">
+  <w:latentStyles w:defLockedState="0" w:defUIPriority="99" w:defSemiHidden="0" w:defUnhideWhenUsed="0" w:defQFormat="0" w:count="376">
     <w:lsdException w:name="Normal" w:uiPriority="0" w:qFormat="1"/>
     <w:lsdException w:name="heading 1" w:uiPriority="9"/>
     <w:lsdException w:name="heading 2" w:semiHidden="1" w:uiPriority="9" w:unhideWhenUsed="1"/>
@@ -475,7 +504,6 @@
     <w:lsdException w:name="HTML Sample" w:semiHidden="1" w:unhideWhenUsed="1"/>
     <w:lsdException w:name="HTML Typewriter" w:semiHidden="1" w:unhideWhenUsed="1"/>
     <w:lsdException w:name="HTML Variable" w:semiHidden="1" w:unhideWhenUsed="1"/>
-    <w:lsdException w:name="Normal Table" w:semiHidden="1" w:unhideWhenUsed="1"/>
     <w:lsdException w:name="annotation subject" w:semiHidden="1" w:unhideWhenUsed="1"/>
     <w:lsdException w:name="No List" w:semiHidden="1" w:unhideWhenUsed="1"/>
     <w:lsdException w:name="Outline List 1" w:semiHidden="1" w:unhideWhenUsed="1"/>
@@ -522,10 +550,8 @@
     <w:lsdException w:name="Table Subtle 2" w:semiHidden="1" w:unhideWhenUsed="1"/>
     <w:lsdException w:name="Table Web 1" w:semiHidden="1" w:unhideWhenUsed="1"/>
     <w:lsdException w:name="Table Web 2" w:semiHidden="1" w:unhideWhenUsed="1"/>
-    <w:lsdException w:name="Table Web 3" w:semiHidden="1" w:unhideWhenUsed="1"/>
     <w:lsdException w:name="Balloon Text" w:semiHidden="1" w:unhideWhenUsed="1"/>
     <w:lsdException w:name="Table Grid" w:uiPriority="39"/>
-    <w:lsdException w:name="Table Theme" w:semiHidden="1" w:unhideWhenUsed="1"/>
     <w:lsdException w:name="Placeholder Text" w:semiHidden="1"/>
     <w:lsdException w:name="No Spacing" w:uiPriority="1"/>
     <w:lsdException w:name="Light Shading" w:uiPriority="60"/>
@@ -743,6 +769,7 @@
     <w:lsdException w:name="List Table 7 Colorful Accent 6" w:uiPriority="52"/>
     <w:lsdException w:name="Mention" w:semiHidden="1" w:unhideWhenUsed="1"/>
     <w:lsdException w:name="Smart Hyperlink" w:semiHidden="1" w:unhideWhenUsed="1"/>
+    <w:lsdException w:name="Smart Link" w:semiHidden="1" w:unhideWhenUsed="1"/>
   </w:latentStyles>
   <w:style w:type="paragraph" w:default="1" w:styleId="Normal">
     <w:name w:val="Normal"/>
@@ -856,6 +883,27 @@
       <w:color w:val="2F5496" w:themeColor="accent1" w:themeShade="BF"/>
       <w:sz w:val="32"/>
       <w:szCs w:val="32"/>
+    </w:rPr>
+  </w:style>
+  <w:style w:type="character" w:styleId="Hyperlink">
+    <w:name w:val="Hyperlink"/>
+    <w:basedOn w:val="DefaultParagraphFont"/>
+    <w:uiPriority w:val="99"/>
+    <w:unhideWhenUsed/>
+    <w:rsid w:val="00BD1A4A"/>
+    <w:rPr>
+      <w:color w:val="0563C1" w:themeColor="hyperlink"/>
+      <w:u w:val="single"/>
+    </w:rPr>
+  </w:style>
+  <w:style w:type="character" w:styleId="UnresolvedMention">
+    <w:name w:val="Unresolved Mention"/>
+    <w:basedOn w:val="DefaultParagraphFont"/>
+    <w:uiPriority w:val="99"/>
+    <w:rsid w:val="00BD1A4A"/>
+    <w:rPr>
+      <w:color w:val="605E5C"/>
+      <w:shd w:val="clear" w:color="auto" w:fill="E1DFDD"/>
     </w:rPr>
   </w:style>
 </w:styles>

</xml_diff>